<commit_message>
Spot Enquiry Backend Changes
</commit_message>
<xml_diff>
--- a/backend/candmapi/Template_SQ_Committee_Report.docx
+++ b/backend/candmapi/Template_SQ_Committee_Report.docx
@@ -45,21 +45,7 @@
         <w:rPr>
           <w:b/>
         </w:rPr>
-        <w:t>{{</w:t>
-      </w:r>
-      <w:proofErr w:type="spellStart"/>
-      <w:r>
-        <w:rPr>
-          <w:b/>
-        </w:rPr>
-        <w:t>ref_no</w:t>
-      </w:r>
-      <w:proofErr w:type="spellEnd"/>
-      <w:r>
-        <w:rPr>
-          <w:b/>
-        </w:rPr>
-        <w:t>}}</w:t>
+        <w:t>{{ref_no}}</w:t>
       </w:r>
       <w:r>
         <w:rPr>
@@ -120,7 +106,7 @@
           <w:b/>
           <w:noProof/>
         </w:rPr>
-        <w:t>6 March 2020</w:t>
+        <w:t>11 March 2020</w:t>
       </w:r>
       <w:r>
         <w:rPr>
@@ -708,23 +694,7 @@
           <w:sz w:val="26"/>
           <w:szCs w:val="26"/>
         </w:rPr>
-        <w:t xml:space="preserve">Competent Authority </w:t>
-      </w:r>
-      <w:proofErr w:type="gramStart"/>
-      <w:r>
-        <w:rPr>
-          <w:sz w:val="26"/>
-          <w:szCs w:val="26"/>
-        </w:rPr>
-        <w:t>vide</w:t>
-      </w:r>
-      <w:proofErr w:type="gramEnd"/>
-      <w:r>
-        <w:rPr>
-          <w:sz w:val="26"/>
-          <w:szCs w:val="26"/>
-        </w:rPr>
-        <w:t xml:space="preserve"> N</w:t>
+        <w:t>Competent Authority vide N</w:t>
       </w:r>
       <w:r>
         <w:rPr>
@@ -752,60 +722,43 @@
           <w:sz w:val="26"/>
           <w:szCs w:val="26"/>
         </w:rPr>
+        <w:t xml:space="preserve">{{proposal_ref_no}} </w:t>
+      </w:r>
+      <w:r>
+        <w:rPr>
+          <w:sz w:val="26"/>
+          <w:szCs w:val="26"/>
+        </w:rPr>
+        <w:t>d</w:t>
+      </w:r>
+      <w:r>
+        <w:rPr>
+          <w:sz w:val="26"/>
+          <w:szCs w:val="26"/>
+        </w:rPr>
+        <w:t>a</w:t>
+      </w:r>
+      <w:r>
+        <w:rPr>
+          <w:sz w:val="26"/>
+          <w:szCs w:val="26"/>
+        </w:rPr>
+        <w:t>t</w:t>
+      </w:r>
+      <w:r>
+        <w:rPr>
+          <w:sz w:val="26"/>
+          <w:szCs w:val="26"/>
+        </w:rPr>
+        <w:t xml:space="preserve">ed: </w:t>
+      </w:r>
+      <w:r>
+        <w:rPr>
+          <w:sz w:val="26"/>
+          <w:szCs w:val="26"/>
+        </w:rPr>
         <w:t>{{</w:t>
       </w:r>
-      <w:proofErr w:type="spellStart"/>
-      <w:r>
-        <w:rPr>
-          <w:sz w:val="26"/>
-          <w:szCs w:val="26"/>
-        </w:rPr>
-        <w:t>proposal_ref_no</w:t>
-      </w:r>
-      <w:proofErr w:type="spellEnd"/>
-      <w:r>
-        <w:rPr>
-          <w:sz w:val="26"/>
-          <w:szCs w:val="26"/>
-        </w:rPr>
-        <w:t xml:space="preserve">}} </w:t>
-      </w:r>
-      <w:r>
-        <w:rPr>
-          <w:sz w:val="26"/>
-          <w:szCs w:val="26"/>
-        </w:rPr>
-        <w:t>d</w:t>
-      </w:r>
-      <w:r>
-        <w:rPr>
-          <w:sz w:val="26"/>
-          <w:szCs w:val="26"/>
-        </w:rPr>
-        <w:t>a</w:t>
-      </w:r>
-      <w:r>
-        <w:rPr>
-          <w:sz w:val="26"/>
-          <w:szCs w:val="26"/>
-        </w:rPr>
-        <w:t>t</w:t>
-      </w:r>
-      <w:r>
-        <w:rPr>
-          <w:sz w:val="26"/>
-          <w:szCs w:val="26"/>
-        </w:rPr>
-        <w:t xml:space="preserve">ed: </w:t>
-      </w:r>
-      <w:r>
-        <w:rPr>
-          <w:sz w:val="26"/>
-          <w:szCs w:val="26"/>
-        </w:rPr>
-        <w:t>{{</w:t>
-      </w:r>
-      <w:proofErr w:type="spellStart"/>
       <w:r>
         <w:rPr>
           <w:sz w:val="26"/>
@@ -813,7 +766,6 @@
         </w:rPr>
         <w:t>proposal_date</w:t>
       </w:r>
-      <w:proofErr w:type="spellEnd"/>
       <w:r>
         <w:rPr>
           <w:sz w:val="26"/>
@@ -884,44 +836,19 @@
         </w:rPr>
         <w:t xml:space="preserve">inancial implication of </w:t>
       </w:r>
-      <w:proofErr w:type="spellStart"/>
-      <w:r>
-        <w:rPr>
-          <w:sz w:val="26"/>
-          <w:szCs w:val="26"/>
-        </w:rPr>
-        <w:t>Rs</w:t>
-      </w:r>
-      <w:proofErr w:type="spellEnd"/>
-      <w:r>
-        <w:rPr>
-          <w:sz w:val="26"/>
-          <w:szCs w:val="26"/>
-        </w:rPr>
-        <w:t xml:space="preserve">. </w:t>
-      </w:r>
-      <w:r>
-        <w:rPr>
-          <w:sz w:val="26"/>
-          <w:szCs w:val="26"/>
-        </w:rPr>
-        <w:t>{{</w:t>
-      </w:r>
-      <w:proofErr w:type="spellStart"/>
-      <w:r>
-        <w:rPr>
-          <w:sz w:val="26"/>
-          <w:szCs w:val="26"/>
-        </w:rPr>
-        <w:t>estCost</w:t>
-      </w:r>
-      <w:proofErr w:type="spellEnd"/>
-      <w:r>
-        <w:rPr>
-          <w:sz w:val="26"/>
-          <w:szCs w:val="26"/>
-        </w:rPr>
-        <w:t>}}</w:t>
+      <w:r>
+        <w:rPr>
+          <w:sz w:val="26"/>
+          <w:szCs w:val="26"/>
+        </w:rPr>
+        <w:t xml:space="preserve">Rs. </w:t>
+      </w:r>
+      <w:r>
+        <w:rPr>
+          <w:sz w:val="26"/>
+          <w:szCs w:val="26"/>
+        </w:rPr>
+        <w:t>{{estCost}}</w:t>
       </w:r>
       <w:r>
         <w:rPr>
@@ -942,23 +869,7 @@
           <w:sz w:val="26"/>
           <w:szCs w:val="26"/>
         </w:rPr>
-        <w:t>{{</w:t>
-      </w:r>
-      <w:proofErr w:type="spellStart"/>
-      <w:r>
-        <w:rPr>
-          <w:sz w:val="26"/>
-          <w:szCs w:val="26"/>
-        </w:rPr>
-        <w:t>gstIncl</w:t>
-      </w:r>
-      <w:proofErr w:type="spellEnd"/>
-      <w:r>
-        <w:rPr>
-          <w:sz w:val="26"/>
-          <w:szCs w:val="26"/>
-        </w:rPr>
-        <w:t>}}</w:t>
+        <w:t>{{gstIncl}}</w:t>
       </w:r>
       <w:r>
         <w:rPr>
@@ -1029,39 +940,7 @@
           <w:sz w:val="26"/>
           <w:szCs w:val="26"/>
         </w:rPr>
-        <w:t xml:space="preserve">{%for member in </w:t>
-      </w:r>
-      <w:proofErr w:type="spellStart"/>
-      <w:r>
-        <w:rPr>
-          <w:sz w:val="26"/>
-          <w:szCs w:val="26"/>
-        </w:rPr>
-        <w:t>committee_</w:t>
-      </w:r>
-      <w:proofErr w:type="gramStart"/>
-      <w:r>
-        <w:rPr>
-          <w:sz w:val="26"/>
-          <w:szCs w:val="26"/>
-        </w:rPr>
-        <w:t>members</w:t>
-      </w:r>
-      <w:proofErr w:type="spellEnd"/>
-      <w:r>
-        <w:rPr>
-          <w:sz w:val="26"/>
-          <w:szCs w:val="26"/>
-        </w:rPr>
-        <w:t>%</w:t>
-      </w:r>
-      <w:proofErr w:type="gramEnd"/>
-      <w:r>
-        <w:rPr>
-          <w:sz w:val="26"/>
-          <w:szCs w:val="26"/>
-        </w:rPr>
-        <w:t>}</w:t>
+        <w:t>{%for member in committee_members%}</w:t>
       </w:r>
     </w:p>
     <w:p>
@@ -1076,60 +955,19 @@
           <w:szCs w:val="26"/>
         </w:rPr>
       </w:pPr>
-      <w:proofErr w:type="spellStart"/>
-      <w:r>
-        <w:rPr>
-          <w:sz w:val="26"/>
-          <w:szCs w:val="26"/>
-        </w:rPr>
-        <w:t>Shri</w:t>
-      </w:r>
-      <w:proofErr w:type="spellEnd"/>
-      <w:r>
-        <w:rPr>
-          <w:sz w:val="26"/>
-          <w:szCs w:val="26"/>
-        </w:rPr>
-        <w:t>. {{member.name}}, {{</w:t>
-      </w:r>
-      <w:proofErr w:type="spellStart"/>
-      <w:r>
-        <w:rPr>
-          <w:sz w:val="26"/>
-          <w:szCs w:val="26"/>
-        </w:rPr>
-        <w:t>member.designation</w:t>
-      </w:r>
-      <w:proofErr w:type="spellEnd"/>
-      <w:r>
-        <w:rPr>
-          <w:sz w:val="26"/>
-          <w:szCs w:val="26"/>
-        </w:rPr>
-        <w:t>}}</w:t>
-      </w:r>
-      <w:r>
-        <w:rPr>
-          <w:sz w:val="26"/>
-          <w:szCs w:val="26"/>
-        </w:rPr>
-        <w:t xml:space="preserve"> ({{</w:t>
-      </w:r>
-      <w:proofErr w:type="spellStart"/>
-      <w:r>
-        <w:rPr>
-          <w:sz w:val="26"/>
-          <w:szCs w:val="26"/>
-        </w:rPr>
-        <w:t>member.department</w:t>
-      </w:r>
-      <w:proofErr w:type="spellEnd"/>
-      <w:r>
-        <w:rPr>
-          <w:sz w:val="26"/>
-          <w:szCs w:val="26"/>
-        </w:rPr>
-        <w:t>}})</w:t>
+      <w:r>
+        <w:rPr>
+          <w:sz w:val="26"/>
+          <w:szCs w:val="26"/>
+        </w:rPr>
+        <w:t>Shri. {{member.name}}, {{member.designation}}</w:t>
+      </w:r>
+      <w:r>
+        <w:rPr>
+          <w:sz w:val="26"/>
+          <w:szCs w:val="26"/>
+        </w:rPr>
+        <w:t xml:space="preserve"> ({{member.department}})</w:t>
       </w:r>
     </w:p>
     <w:p>
@@ -1147,8 +985,6 @@
         <w:tab/>
         <w:t>{%</w:t>
       </w:r>
-      <w:proofErr w:type="spellStart"/>
-      <w:proofErr w:type="gramStart"/>
       <w:r>
         <w:rPr>
           <w:sz w:val="26"/>
@@ -1156,21 +992,12 @@
         </w:rPr>
         <w:t>endfor</w:t>
       </w:r>
-      <w:proofErr w:type="spellEnd"/>
-      <w:r>
-        <w:rPr>
-          <w:sz w:val="26"/>
-          <w:szCs w:val="26"/>
-        </w:rPr>
-        <w:t>%</w:t>
-      </w:r>
-      <w:proofErr w:type="gramEnd"/>
-      <w:r>
-        <w:rPr>
-          <w:sz w:val="26"/>
-          <w:szCs w:val="26"/>
-        </w:rPr>
-        <w:t>}</w:t>
+      <w:r>
+        <w:rPr>
+          <w:sz w:val="26"/>
+          <w:szCs w:val="26"/>
+        </w:rPr>
+        <w:t>%}</w:t>
       </w:r>
     </w:p>
     <w:p>
@@ -1203,23 +1030,7 @@
           <w:sz w:val="26"/>
           <w:szCs w:val="26"/>
         </w:rPr>
-        <w:t>{{</w:t>
-      </w:r>
-      <w:proofErr w:type="spellStart"/>
-      <w:r>
-        <w:rPr>
-          <w:sz w:val="26"/>
-          <w:szCs w:val="26"/>
-        </w:rPr>
-        <w:t>sq_enquiry_date</w:t>
-      </w:r>
-      <w:proofErr w:type="spellEnd"/>
-      <w:r>
-        <w:rPr>
-          <w:sz w:val="26"/>
-          <w:szCs w:val="26"/>
-        </w:rPr>
-        <w:t>}}</w:t>
+        <w:t>{{sq_enquiry_date}}</w:t>
       </w:r>
       <w:r>
         <w:rPr>
@@ -1247,23 +1058,7 @@
           <w:sz w:val="26"/>
           <w:szCs w:val="26"/>
         </w:rPr>
-        <w:t>{{</w:t>
-      </w:r>
-      <w:proofErr w:type="spellStart"/>
-      <w:r>
-        <w:rPr>
-          <w:sz w:val="26"/>
-          <w:szCs w:val="26"/>
-        </w:rPr>
-        <w:t>no_parties_words</w:t>
-      </w:r>
-      <w:proofErr w:type="spellEnd"/>
-      <w:r>
-        <w:rPr>
-          <w:sz w:val="26"/>
-          <w:szCs w:val="26"/>
-        </w:rPr>
-        <w:t>}}</w:t>
+        <w:t>{{no_parties_words}}</w:t>
       </w:r>
       <w:r>
         <w:rPr>
@@ -1319,23 +1114,7 @@
           <w:sz w:val="26"/>
           <w:szCs w:val="26"/>
         </w:rPr>
-        <w:t>{{</w:t>
-      </w:r>
-      <w:proofErr w:type="spellStart"/>
-      <w:r>
-        <w:rPr>
-          <w:sz w:val="26"/>
-          <w:szCs w:val="26"/>
-        </w:rPr>
-        <w:t>sq_bod_date</w:t>
-      </w:r>
-      <w:proofErr w:type="spellEnd"/>
-      <w:r>
-        <w:rPr>
-          <w:sz w:val="26"/>
-          <w:szCs w:val="26"/>
-        </w:rPr>
-        <w:t>}}</w:t>
+        <w:t>{{sq_bod_date}}</w:t>
       </w:r>
       <w:r>
         <w:rPr>
@@ -1412,25 +1191,15 @@
               <w:spacing w:before="120" w:after="120" w:line="288" w:lineRule="auto"/>
               <w:jc w:val="both"/>
             </w:pPr>
-            <w:proofErr w:type="spellStart"/>
             <w:r>
               <w:t>Sl</w:t>
             </w:r>
             <w:r>
               <w:t>No</w:t>
             </w:r>
-            <w:proofErr w:type="spellEnd"/>
             <w:r>
               <w:tab/>
-              <w:t xml:space="preserve"> </w:t>
-            </w:r>
-            <w:proofErr w:type="spellStart"/>
-            <w:r>
-              <w:t>Sl.No</w:t>
-            </w:r>
-            <w:proofErr w:type="spellEnd"/>
-            <w:r>
-              <w:t>.</w:t>
+              <w:t xml:space="preserve"> Sl.No.</w:t>
             </w:r>
           </w:p>
         </w:tc>
@@ -1517,23 +1286,7 @@
           </w:tcPr>
           <w:p>
             <w:r>
-              <w:t xml:space="preserve"> {%</w:t>
-            </w:r>
-            <w:proofErr w:type="spellStart"/>
-            <w:r>
-              <w:t>tr</w:t>
-            </w:r>
-            <w:proofErr w:type="spellEnd"/>
-            <w:r>
-              <w:t xml:space="preserve"> for vendor in </w:t>
-            </w:r>
-            <w:proofErr w:type="spellStart"/>
-            <w:r>
-              <w:t>submitted_vendors</w:t>
-            </w:r>
-            <w:proofErr w:type="spellEnd"/>
-            <w:r>
-              <w:t>%}</w:t>
+              <w:t xml:space="preserve"> {%tr for vendor in submitted_vendors%}</w:t>
             </w:r>
           </w:p>
         </w:tc>
@@ -1579,21 +1332,8 @@
             <w:pPr>
               <w:jc w:val="center"/>
             </w:pPr>
-            <w:proofErr w:type="spellStart"/>
             <w:r>
-              <w:t>Rs</w:t>
-            </w:r>
-            <w:proofErr w:type="spellEnd"/>
-            <w:r>
-              <w:t>.{{</w:t>
-            </w:r>
-            <w:proofErr w:type="spellStart"/>
-            <w:r>
-              <w:t>vendor.quoteamnt</w:t>
-            </w:r>
-            <w:proofErr w:type="spellEnd"/>
-            <w:r>
-              <w:t>}}/-</w:t>
+              <w:t>Rs.{{vendor.quoteamnt}}/-</w:t>
             </w:r>
           </w:p>
         </w:tc>
@@ -1607,15 +1347,7 @@
               <w:jc w:val="center"/>
             </w:pPr>
             <w:r>
-              <w:t>{{</w:t>
-            </w:r>
-            <w:proofErr w:type="spellStart"/>
-            <w:r>
-              <w:t>vendor.status</w:t>
-            </w:r>
-            <w:proofErr w:type="spellEnd"/>
-            <w:r>
-              <w:t>}}</w:t>
+              <w:t>{{vendor.status}}</w:t>
             </w:r>
           </w:p>
         </w:tc>
@@ -1628,15 +1360,7 @@
               <w:jc w:val="center"/>
             </w:pPr>
             <w:r>
-              <w:t>{{</w:t>
-            </w:r>
-            <w:proofErr w:type="spellStart"/>
-            <w:r>
-              <w:t>vendor.remarks</w:t>
-            </w:r>
-            <w:proofErr w:type="spellEnd"/>
-            <w:r>
-              <w:t>}}</w:t>
+              <w:t>{{vendor.remarks}}</w:t>
             </w:r>
           </w:p>
         </w:tc>
@@ -1653,23 +1377,7 @@
           </w:tcPr>
           <w:p>
             <w:r>
-              <w:t xml:space="preserve"> {%</w:t>
-            </w:r>
-            <w:proofErr w:type="spellStart"/>
-            <w:r>
-              <w:t>tr</w:t>
-            </w:r>
-            <w:proofErr w:type="spellEnd"/>
-            <w:r>
-              <w:t xml:space="preserve"> </w:t>
-            </w:r>
-            <w:proofErr w:type="spellStart"/>
-            <w:r>
-              <w:t>endfor</w:t>
-            </w:r>
-            <w:proofErr w:type="spellEnd"/>
-            <w:r>
-              <w:t>%}</w:t>
+              <w:t xml:space="preserve"> {%tr endfor%}</w:t>
             </w:r>
           </w:p>
         </w:tc>
@@ -1713,23 +1421,7 @@
           <w:sz w:val="26"/>
           <w:szCs w:val="26"/>
         </w:rPr>
-        <w:t>{{</w:t>
-      </w:r>
-      <w:proofErr w:type="spellStart"/>
-      <w:r>
-        <w:rPr>
-          <w:sz w:val="26"/>
-          <w:szCs w:val="26"/>
-        </w:rPr>
-        <w:t>no_parties_words</w:t>
-      </w:r>
-      <w:proofErr w:type="spellEnd"/>
-      <w:r>
-        <w:rPr>
-          <w:sz w:val="26"/>
-          <w:szCs w:val="26"/>
-        </w:rPr>
-        <w:t>}}</w:t>
+        <w:t>{{no_parties_words}}</w:t>
       </w:r>
       <w:r>
         <w:rPr>
@@ -1896,23 +1588,21 @@
           <w:sz w:val="26"/>
           <w:szCs w:val="26"/>
         </w:rPr>
+        <w:t xml:space="preserve"> Rs. </w:t>
+      </w:r>
+      <w:r>
+        <w:rPr>
+          <w:color w:val="000000"/>
+          <w:sz w:val="26"/>
+          <w:szCs w:val="26"/>
+        </w:rPr>
+        <w:t>{{l1_vendor.</w:t>
+      </w:r>
+      <w:r>
         <w:t xml:space="preserve"> </w:t>
       </w:r>
-      <w:proofErr w:type="spellStart"/>
-      <w:r>
-        <w:rPr>
-          <w:sz w:val="26"/>
-          <w:szCs w:val="26"/>
-        </w:rPr>
-        <w:t>Rs</w:t>
-      </w:r>
-      <w:proofErr w:type="spellEnd"/>
-      <w:r>
-        <w:rPr>
-          <w:sz w:val="26"/>
-          <w:szCs w:val="26"/>
-        </w:rPr>
-        <w:t xml:space="preserve">. </w:t>
+      <w:r>
+        <w:t>quoteamnt</w:t>
       </w:r>
       <w:r>
         <w:rPr>
@@ -1920,33 +1610,208 @@
           <w:sz w:val="26"/>
           <w:szCs w:val="26"/>
         </w:rPr>
-        <w:t>{{l1_vendor.</w:t>
-      </w:r>
-      <w:r>
+        <w:t xml:space="preserve"> }}</w:t>
+      </w:r>
+      <w:r>
+        <w:rPr>
+          <w:sz w:val="26"/>
+          <w:szCs w:val="26"/>
+        </w:rPr>
+        <w:t>/-</w:t>
+      </w:r>
+      <w:r>
+        <w:rPr>
+          <w:sz w:val="26"/>
+          <w:szCs w:val="26"/>
+        </w:rPr>
+        <w:t xml:space="preserve"> (</w:t>
+      </w:r>
+      <w:r>
+        <w:rPr>
+          <w:sz w:val="26"/>
+          <w:szCs w:val="26"/>
+        </w:rPr>
+        <w:t>In</w:t>
+      </w:r>
+      <w:r>
+        <w:rPr>
+          <w:sz w:val="26"/>
+          <w:szCs w:val="26"/>
+        </w:rPr>
+        <w:t xml:space="preserve">clusive of </w:t>
+      </w:r>
+      <w:r>
+        <w:rPr>
+          <w:sz w:val="26"/>
+          <w:szCs w:val="26"/>
+        </w:rPr>
+        <w:t>G</w:t>
+      </w:r>
+      <w:r>
+        <w:rPr>
+          <w:sz w:val="26"/>
+          <w:szCs w:val="26"/>
+        </w:rPr>
+        <w:t>ST)</w:t>
+      </w:r>
+      <w:r>
+        <w:rPr>
+          <w:sz w:val="26"/>
+          <w:szCs w:val="26"/>
+        </w:rPr>
         <w:t xml:space="preserve"> </w:t>
       </w:r>
-      <w:proofErr w:type="spellStart"/>
-      <w:proofErr w:type="gramStart"/>
-      <w:r>
-        <w:t>quoteamnt</w:t>
-      </w:r>
-      <w:proofErr w:type="spellEnd"/>
+      <w:r>
+        <w:rPr>
+          <w:sz w:val="26"/>
+          <w:szCs w:val="26"/>
+        </w:rPr>
+        <w:t xml:space="preserve">which </w:t>
+      </w:r>
+      <w:r>
+        <w:rPr>
+          <w:sz w:val="26"/>
+          <w:szCs w:val="26"/>
+        </w:rPr>
+        <w:t>i</w:t>
+      </w:r>
+      <w:r>
+        <w:rPr>
+          <w:sz w:val="26"/>
+          <w:szCs w:val="26"/>
+        </w:rPr>
+        <w:t>s</w:t>
+      </w:r>
+      <w:r>
+        <w:rPr>
+          <w:sz w:val="26"/>
+          <w:szCs w:val="26"/>
+        </w:rPr>
+        <w:t xml:space="preserve"> </w:t>
+      </w:r>
       <w:r>
         <w:rPr>
           <w:color w:val="000000"/>
           <w:sz w:val="26"/>
           <w:szCs w:val="26"/>
         </w:rPr>
-        <w:t xml:space="preserve"> }</w:t>
-      </w:r>
-      <w:proofErr w:type="gramEnd"/>
+        <w:t>{{l1_vendor.great_less}}</w:t>
+      </w:r>
       <w:r>
         <w:rPr>
           <w:color w:val="000000"/>
           <w:sz w:val="26"/>
           <w:szCs w:val="26"/>
         </w:rPr>
-        <w:t>}</w:t>
+        <w:t xml:space="preserve"> than </w:t>
+      </w:r>
+      <w:r>
+        <w:rPr>
+          <w:color w:val="000000"/>
+          <w:sz w:val="26"/>
+          <w:szCs w:val="26"/>
+        </w:rPr>
+        <w:t>{{l1_vendor.diff_percent}}</w:t>
+      </w:r>
+      <w:r>
+        <w:rPr>
+          <w:color w:val="000000"/>
+          <w:sz w:val="26"/>
+          <w:szCs w:val="26"/>
+        </w:rPr>
+        <w:t xml:space="preserve"> </w:t>
+      </w:r>
+      <w:r>
+        <w:rPr>
+          <w:color w:val="000000"/>
+          <w:sz w:val="26"/>
+          <w:szCs w:val="26"/>
+        </w:rPr>
+        <w:t>%</w:t>
+      </w:r>
+      <w:r>
+        <w:rPr>
+          <w:sz w:val="26"/>
+          <w:szCs w:val="26"/>
+        </w:rPr>
+        <w:t xml:space="preserve"> </w:t>
+      </w:r>
+      <w:r>
+        <w:rPr>
+          <w:sz w:val="26"/>
+          <w:szCs w:val="26"/>
+        </w:rPr>
+        <w:t xml:space="preserve">compared </w:t>
+      </w:r>
+      <w:r>
+        <w:rPr>
+          <w:sz w:val="26"/>
+          <w:szCs w:val="26"/>
+        </w:rPr>
+        <w:t xml:space="preserve">to </w:t>
+      </w:r>
+      <w:r>
+        <w:rPr>
+          <w:sz w:val="26"/>
+          <w:szCs w:val="26"/>
+        </w:rPr>
+        <w:t xml:space="preserve">the </w:t>
+      </w:r>
+      <w:r>
+        <w:rPr>
+          <w:sz w:val="26"/>
+          <w:szCs w:val="26"/>
+        </w:rPr>
+        <w:t xml:space="preserve">approved </w:t>
+      </w:r>
+      <w:r>
+        <w:rPr>
+          <w:sz w:val="26"/>
+          <w:szCs w:val="26"/>
+        </w:rPr>
+        <w:t xml:space="preserve">cost </w:t>
+      </w:r>
+      <w:r>
+        <w:rPr>
+          <w:sz w:val="26"/>
+          <w:szCs w:val="26"/>
+        </w:rPr>
+        <w:t>estimate</w:t>
+      </w:r>
+      <w:r>
+        <w:rPr>
+          <w:sz w:val="26"/>
+          <w:szCs w:val="26"/>
+        </w:rPr>
+        <w:t xml:space="preserve"> of</w:t>
+      </w:r>
+      <w:r>
+        <w:rPr>
+          <w:sz w:val="26"/>
+          <w:szCs w:val="26"/>
+        </w:rPr>
+        <w:t xml:space="preserve"> Rs </w:t>
+      </w:r>
+      <w:r>
+        <w:rPr>
+          <w:sz w:val="26"/>
+          <w:szCs w:val="26"/>
+        </w:rPr>
+        <w:t>{{</w:t>
+      </w:r>
+      <w:r>
+        <w:rPr>
+          <w:sz w:val="26"/>
+          <w:szCs w:val="26"/>
+        </w:rPr>
+        <w:t xml:space="preserve"> </w:t>
+      </w:r>
+      <w:r>
+        <w:rPr>
+          <w:sz w:val="26"/>
+          <w:szCs w:val="26"/>
+        </w:rPr>
+        <w:t>estCost }}</w:t>
       </w:r>
       <w:r>
         <w:rPr>
@@ -1960,41 +1825,6 @@
           <w:sz w:val="26"/>
           <w:szCs w:val="26"/>
         </w:rPr>
-        <w:t xml:space="preserve"> (</w:t>
-      </w:r>
-      <w:r>
-        <w:rPr>
-          <w:sz w:val="26"/>
-          <w:szCs w:val="26"/>
-        </w:rPr>
-        <w:t>In</w:t>
-      </w:r>
-      <w:r>
-        <w:rPr>
-          <w:sz w:val="26"/>
-          <w:szCs w:val="26"/>
-        </w:rPr>
-        <w:t xml:space="preserve">clusive of </w:t>
-      </w:r>
-      <w:r>
-        <w:rPr>
-          <w:sz w:val="26"/>
-          <w:szCs w:val="26"/>
-        </w:rPr>
-        <w:t>G</w:t>
-      </w:r>
-      <w:r>
-        <w:rPr>
-          <w:sz w:val="26"/>
-          <w:szCs w:val="26"/>
-        </w:rPr>
-        <w:t>ST)</w:t>
-      </w:r>
-      <w:r>
-        <w:rPr>
-          <w:sz w:val="26"/>
-          <w:szCs w:val="26"/>
-        </w:rPr>
         <w:t xml:space="preserve"> </w:t>
       </w:r>
       <w:r>
@@ -2002,214 +1832,7 @@
           <w:sz w:val="26"/>
           <w:szCs w:val="26"/>
         </w:rPr>
-        <w:t xml:space="preserve">which </w:t>
-      </w:r>
-      <w:r>
-        <w:rPr>
-          <w:sz w:val="26"/>
-          <w:szCs w:val="26"/>
-        </w:rPr>
-        <w:t>i</w:t>
-      </w:r>
-      <w:r>
-        <w:rPr>
-          <w:sz w:val="26"/>
-          <w:szCs w:val="26"/>
-        </w:rPr>
-        <w:t>s</w:t>
-      </w:r>
-      <w:r>
-        <w:rPr>
-          <w:sz w:val="26"/>
-          <w:szCs w:val="26"/>
-        </w:rPr>
-        <w:t xml:space="preserve"> </w:t>
-      </w:r>
-      <w:r>
-        <w:rPr>
-          <w:color w:val="000000"/>
-          <w:sz w:val="26"/>
-          <w:szCs w:val="26"/>
-        </w:rPr>
-        <w:t>{{l1_vendor.great_less}}</w:t>
-      </w:r>
-      <w:r>
-        <w:rPr>
-          <w:color w:val="000000"/>
-          <w:sz w:val="26"/>
-          <w:szCs w:val="26"/>
-        </w:rPr>
-        <w:t xml:space="preserve"> than </w:t>
-      </w:r>
-      <w:r>
-        <w:rPr>
-          <w:color w:val="000000"/>
-          <w:sz w:val="26"/>
-          <w:szCs w:val="26"/>
-        </w:rPr>
-        <w:t>{{l1_vendor.diff_percent}}</w:t>
-      </w:r>
-      <w:r>
-        <w:rPr>
-          <w:color w:val="000000"/>
-          <w:sz w:val="26"/>
-          <w:szCs w:val="26"/>
-        </w:rPr>
-        <w:t xml:space="preserve"> </w:t>
-      </w:r>
-      <w:r>
-        <w:rPr>
-          <w:color w:val="000000"/>
-          <w:sz w:val="26"/>
-          <w:szCs w:val="26"/>
-        </w:rPr>
-        <w:t>%</w:t>
-      </w:r>
-      <w:r>
-        <w:rPr>
-          <w:sz w:val="26"/>
-          <w:szCs w:val="26"/>
-        </w:rPr>
-        <w:t xml:space="preserve"> </w:t>
-      </w:r>
-      <w:r>
-        <w:rPr>
-          <w:sz w:val="26"/>
-          <w:szCs w:val="26"/>
-        </w:rPr>
-        <w:t xml:space="preserve">compared </w:t>
-      </w:r>
-      <w:r>
-        <w:rPr>
-          <w:sz w:val="26"/>
-          <w:szCs w:val="26"/>
-        </w:rPr>
-        <w:t xml:space="preserve">to </w:t>
-      </w:r>
-      <w:r>
-        <w:rPr>
-          <w:sz w:val="26"/>
-          <w:szCs w:val="26"/>
-        </w:rPr>
-        <w:t xml:space="preserve">the </w:t>
-      </w:r>
-      <w:r>
-        <w:rPr>
-          <w:sz w:val="26"/>
-          <w:szCs w:val="26"/>
-        </w:rPr>
-        <w:t xml:space="preserve">approved </w:t>
-      </w:r>
-      <w:r>
-        <w:rPr>
-          <w:sz w:val="26"/>
-          <w:szCs w:val="26"/>
-        </w:rPr>
-        <w:t xml:space="preserve">cost </w:t>
-      </w:r>
-      <w:r>
-        <w:rPr>
-          <w:sz w:val="26"/>
-          <w:szCs w:val="26"/>
-        </w:rPr>
-        <w:t>estimate</w:t>
-      </w:r>
-      <w:r>
-        <w:rPr>
-          <w:sz w:val="26"/>
-          <w:szCs w:val="26"/>
-        </w:rPr>
-        <w:t xml:space="preserve"> of</w:t>
-      </w:r>
-      <w:r>
-        <w:rPr>
-          <w:sz w:val="26"/>
-          <w:szCs w:val="26"/>
-        </w:rPr>
-        <w:t xml:space="preserve"> </w:t>
-      </w:r>
-      <w:proofErr w:type="spellStart"/>
-      <w:r>
-        <w:rPr>
-          <w:sz w:val="26"/>
-          <w:szCs w:val="26"/>
-        </w:rPr>
-        <w:t>Rs</w:t>
-      </w:r>
-      <w:proofErr w:type="spellEnd"/>
-      <w:r>
-        <w:rPr>
-          <w:sz w:val="26"/>
-          <w:szCs w:val="26"/>
-        </w:rPr>
-        <w:t xml:space="preserve"> </w:t>
-      </w:r>
-      <w:r>
-        <w:rPr>
-          <w:sz w:val="26"/>
-          <w:szCs w:val="26"/>
-        </w:rPr>
-        <w:t>{{</w:t>
-      </w:r>
-      <w:r>
-        <w:rPr>
-          <w:sz w:val="26"/>
-          <w:szCs w:val="26"/>
-        </w:rPr>
-        <w:t xml:space="preserve"> </w:t>
-      </w:r>
-      <w:proofErr w:type="spellStart"/>
-      <w:r>
-        <w:rPr>
-          <w:sz w:val="26"/>
-          <w:szCs w:val="26"/>
-        </w:rPr>
-        <w:t>estCost</w:t>
-      </w:r>
-      <w:proofErr w:type="spellEnd"/>
-      <w:r>
-        <w:rPr>
-          <w:sz w:val="26"/>
-          <w:szCs w:val="26"/>
-        </w:rPr>
-        <w:t xml:space="preserve"> }}</w:t>
-      </w:r>
-      <w:r>
-        <w:rPr>
-          <w:sz w:val="26"/>
-          <w:szCs w:val="26"/>
-        </w:rPr>
-        <w:t>/-</w:t>
-      </w:r>
-      <w:r>
-        <w:rPr>
-          <w:sz w:val="26"/>
-          <w:szCs w:val="26"/>
-        </w:rPr>
-        <w:t xml:space="preserve"> </w:t>
-      </w:r>
-      <w:r>
-        <w:rPr>
-          <w:sz w:val="26"/>
-          <w:szCs w:val="26"/>
-        </w:rPr>
-        <w:t>{{</w:t>
-      </w:r>
-      <w:proofErr w:type="spellStart"/>
-      <w:r>
-        <w:rPr>
-          <w:sz w:val="26"/>
-          <w:szCs w:val="26"/>
-        </w:rPr>
-        <w:t>gstIncl</w:t>
-      </w:r>
-      <w:proofErr w:type="spellEnd"/>
-      <w:r>
-        <w:rPr>
-          <w:sz w:val="26"/>
-          <w:szCs w:val="26"/>
-        </w:rPr>
-        <w:t>}}</w:t>
+        <w:t>{{gstIncl}}</w:t>
       </w:r>
       <w:r>
         <w:rPr>
@@ -2485,7 +2108,6 @@
         </w:rPr>
         <w:t xml:space="preserve">contract value of </w:t>
       </w:r>
-      <w:proofErr w:type="spellStart"/>
       <w:r>
         <w:rPr>
           <w:b/>
@@ -2494,9 +2116,8 @@
           <w:sz w:val="26"/>
           <w:szCs w:val="26"/>
         </w:rPr>
-        <w:t>Rs</w:t>
-      </w:r>
-      <w:proofErr w:type="spellEnd"/>
+        <w:t xml:space="preserve">Rs. </w:t>
+      </w:r>
       <w:r>
         <w:rPr>
           <w:b/>
@@ -2505,39 +2126,34 @@
           <w:sz w:val="26"/>
           <w:szCs w:val="26"/>
         </w:rPr>
-        <w:t xml:space="preserve">. </w:t>
-      </w:r>
-      <w:r>
-        <w:rPr>
-          <w:b/>
-          <w:bCs/>
+        <w:t>{{l1_vendor. quoteamnt}}</w:t>
+      </w:r>
+      <w:r>
+        <w:rPr>
+          <w:b/>
           <w:color w:val="000000"/>
-          <w:sz w:val="26"/>
-          <w:szCs w:val="26"/>
-        </w:rPr>
-        <w:t xml:space="preserve">{{l1_vendor. </w:t>
-      </w:r>
-      <w:proofErr w:type="spellStart"/>
-      <w:r>
-        <w:rPr>
-          <w:b/>
-          <w:bCs/>
+          <w:sz w:val="28"/>
+          <w:szCs w:val="28"/>
+        </w:rPr>
+        <w:t>/-</w:t>
+      </w:r>
+      <w:r>
+        <w:rPr>
+          <w:b/>
           <w:color w:val="000000"/>
-          <w:sz w:val="26"/>
-          <w:szCs w:val="26"/>
-        </w:rPr>
-        <w:t>quoteamnt</w:t>
-      </w:r>
-      <w:proofErr w:type="spellEnd"/>
-      <w:r>
-        <w:rPr>
-          <w:b/>
-          <w:bCs/>
+          <w:sz w:val="28"/>
+          <w:szCs w:val="28"/>
+        </w:rPr>
+        <w:t xml:space="preserve"> </w:t>
+      </w:r>
+      <w:r>
+        <w:rPr>
+          <w:b/>
           <w:color w:val="000000"/>
-          <w:sz w:val="26"/>
-          <w:szCs w:val="26"/>
-        </w:rPr>
-        <w:t>}}</w:t>
+          <w:sz w:val="28"/>
+          <w:szCs w:val="28"/>
+        </w:rPr>
+        <w:t>(Rupees</w:t>
       </w:r>
       <w:r>
         <w:rPr>
@@ -2546,7 +2162,7 @@
           <w:sz w:val="28"/>
           <w:szCs w:val="28"/>
         </w:rPr>
-        <w:t>/-</w:t>
+        <w:t xml:space="preserve"> </w:t>
       </w:r>
       <w:r>
         <w:rPr>
@@ -2555,6 +2171,15 @@
           <w:sz w:val="28"/>
           <w:szCs w:val="28"/>
         </w:rPr>
+        <w:t>{{l1_vendor.qouteamntwords}}</w:t>
+      </w:r>
+      <w:r>
+        <w:rPr>
+          <w:b/>
+          <w:color w:val="000000"/>
+          <w:sz w:val="28"/>
+          <w:szCs w:val="28"/>
+        </w:rPr>
         <w:t xml:space="preserve"> </w:t>
       </w:r>
       <w:r>
@@ -2564,7 +2189,7 @@
           <w:sz w:val="28"/>
           <w:szCs w:val="28"/>
         </w:rPr>
-        <w:t>(Rupees</w:t>
+        <w:t xml:space="preserve"> </w:t>
       </w:r>
       <w:r>
         <w:rPr>
@@ -2573,54 +2198,18 @@
           <w:sz w:val="28"/>
           <w:szCs w:val="28"/>
         </w:rPr>
+        <w:t>only)</w:t>
+      </w:r>
+      <w:r>
+        <w:rPr>
+          <w:color w:val="FF0000"/>
+          <w:sz w:val="28"/>
+          <w:szCs w:val="28"/>
+        </w:rPr>
         <w:t xml:space="preserve"> </w:t>
       </w:r>
       <w:r>
         <w:rPr>
-          <w:b/>
-          <w:color w:val="000000"/>
-          <w:sz w:val="28"/>
-          <w:szCs w:val="28"/>
-        </w:rPr>
-        <w:t>{{l1_vendor.qouteamntwords}}</w:t>
-      </w:r>
-      <w:r>
-        <w:rPr>
-          <w:b/>
-          <w:color w:val="000000"/>
-          <w:sz w:val="28"/>
-          <w:szCs w:val="28"/>
-        </w:rPr>
-        <w:t xml:space="preserve"> </w:t>
-      </w:r>
-      <w:r>
-        <w:rPr>
-          <w:b/>
-          <w:color w:val="000000"/>
-          <w:sz w:val="28"/>
-          <w:szCs w:val="28"/>
-        </w:rPr>
-        <w:t xml:space="preserve"> </w:t>
-      </w:r>
-      <w:r>
-        <w:rPr>
-          <w:b/>
-          <w:color w:val="000000"/>
-          <w:sz w:val="28"/>
-          <w:szCs w:val="28"/>
-        </w:rPr>
-        <w:t>only)</w:t>
-      </w:r>
-      <w:r>
-        <w:rPr>
-          <w:color w:val="FF0000"/>
-          <w:sz w:val="28"/>
-          <w:szCs w:val="28"/>
-        </w:rPr>
-        <w:t xml:space="preserve"> </w:t>
-      </w:r>
-      <w:r>
-        <w:rPr>
           <w:sz w:val="28"/>
           <w:szCs w:val="28"/>
         </w:rPr>
@@ -2646,13 +2235,6 @@
           <w:szCs w:val="28"/>
         </w:rPr>
         <w:t xml:space="preserve"> of </w:t>
-      </w:r>
-      <w:r>
-        <w:rPr>
-          <w:sz w:val="28"/>
-          <w:szCs w:val="28"/>
-        </w:rPr>
-        <w:t xml:space="preserve">18% </w:t>
       </w:r>
       <w:r>
         <w:rPr>
@@ -2693,7 +2275,6 @@
           <w:szCs w:val="28"/>
         </w:rPr>
       </w:pPr>
-      <w:proofErr w:type="gramStart"/>
       <w:r>
         <w:rPr>
           <w:sz w:val="28"/>
@@ -2701,7 +2282,6 @@
         </w:rPr>
         <w:t>Submitted for approval of competent authority.</w:t>
       </w:r>
-      <w:proofErr w:type="gramEnd"/>
     </w:p>
     <w:p>
       <w:pPr>
@@ -2737,9 +2317,9 @@
         <w:tblLook w:val="04A0" w:firstRow="1" w:lastRow="0" w:firstColumn="1" w:lastColumn="0" w:noHBand="0" w:noVBand="1"/>
       </w:tblPr>
       <w:tblGrid>
-        <w:gridCol w:w="2433"/>
-        <w:gridCol w:w="4954"/>
-        <w:gridCol w:w="1469"/>
+        <w:gridCol w:w="2335"/>
+        <w:gridCol w:w="5297"/>
+        <w:gridCol w:w="1224"/>
       </w:tblGrid>
       <w:tr>
         <w:trPr>
@@ -2762,39 +2342,7 @@
                 <w:b/>
                 <w:bCs/>
               </w:rPr>
-              <w:t>{%</w:t>
-            </w:r>
-            <w:proofErr w:type="spellStart"/>
-            <w:r>
-              <w:rPr>
-                <w:b/>
-                <w:bCs/>
-              </w:rPr>
-              <w:t>tc</w:t>
-            </w:r>
-            <w:proofErr w:type="spellEnd"/>
-            <w:r>
-              <w:rPr>
-                <w:b/>
-                <w:bCs/>
-              </w:rPr>
-              <w:t xml:space="preserve"> for member in </w:t>
-            </w:r>
-            <w:proofErr w:type="spellStart"/>
-            <w:r>
-              <w:rPr>
-                <w:b/>
-                <w:bCs/>
-              </w:rPr>
-              <w:t>committee_members</w:t>
-            </w:r>
-            <w:proofErr w:type="spellEnd"/>
-            <w:r>
-              <w:rPr>
-                <w:b/>
-                <w:bCs/>
-              </w:rPr>
-              <w:t xml:space="preserve"> %}</w:t>
+              <w:t>{%tc for member in committee_members %}</w:t>
             </w:r>
           </w:p>
         </w:tc>
@@ -2850,39 +2398,7 @@
                 <w:b/>
                 <w:bCs/>
               </w:rPr>
-              <w:t>{%</w:t>
-            </w:r>
-            <w:proofErr w:type="spellStart"/>
-            <w:r>
-              <w:rPr>
-                <w:b/>
-                <w:bCs/>
-              </w:rPr>
-              <w:t>tc</w:t>
-            </w:r>
-            <w:proofErr w:type="spellEnd"/>
-            <w:r>
-              <w:rPr>
-                <w:b/>
-                <w:bCs/>
-              </w:rPr>
-              <w:t xml:space="preserve"> </w:t>
-            </w:r>
-            <w:proofErr w:type="spellStart"/>
-            <w:r>
-              <w:rPr>
-                <w:b/>
-                <w:bCs/>
-              </w:rPr>
-              <w:t>endfor</w:t>
-            </w:r>
-            <w:proofErr w:type="spellEnd"/>
-            <w:r>
-              <w:rPr>
-                <w:b/>
-                <w:bCs/>
-              </w:rPr>
-              <w:t>%}</w:t>
+              <w:t>{%tc endfor%}</w:t>
             </w:r>
           </w:p>
         </w:tc>
@@ -2908,39 +2424,7 @@
                 <w:b/>
                 <w:bCs/>
               </w:rPr>
-              <w:t>{%</w:t>
-            </w:r>
-            <w:proofErr w:type="spellStart"/>
-            <w:r>
-              <w:rPr>
-                <w:b/>
-                <w:bCs/>
-              </w:rPr>
-              <w:t>tc</w:t>
-            </w:r>
-            <w:proofErr w:type="spellEnd"/>
-            <w:r>
-              <w:rPr>
-                <w:b/>
-                <w:bCs/>
-              </w:rPr>
-              <w:t xml:space="preserve"> for member in </w:t>
-            </w:r>
-            <w:proofErr w:type="spellStart"/>
-            <w:r>
-              <w:rPr>
-                <w:b/>
-                <w:bCs/>
-              </w:rPr>
-              <w:t>committee_members</w:t>
-            </w:r>
-            <w:proofErr w:type="spellEnd"/>
-            <w:r>
-              <w:rPr>
-                <w:b/>
-                <w:bCs/>
-              </w:rPr>
-              <w:t xml:space="preserve"> %}</w:t>
+              <w:t>{%tc for member in committee_members %}</w:t>
             </w:r>
           </w:p>
         </w:tc>
@@ -2961,23 +2445,7 @@
                 <w:b/>
                 <w:bCs/>
               </w:rPr>
-              <w:t>{{</w:t>
-            </w:r>
-            <w:proofErr w:type="spellStart"/>
-            <w:r>
-              <w:rPr>
-                <w:b/>
-                <w:bCs/>
-              </w:rPr>
-              <w:t>member.designation</w:t>
-            </w:r>
-            <w:proofErr w:type="spellEnd"/>
-            <w:r>
-              <w:rPr>
-                <w:b/>
-                <w:bCs/>
-              </w:rPr>
-              <w:t>}}</w:t>
+              <w:t>{{member.designation}}</w:t>
             </w:r>
             <w:r>
               <w:rPr>
@@ -2986,7 +2454,13 @@
               </w:rPr>
               <w:t>(</w:t>
             </w:r>
-            <w:proofErr w:type="spellStart"/>
+            <w:r>
+              <w:rPr>
+                <w:b/>
+                <w:bCs/>
+              </w:rPr>
+              <w:t>{{</w:t>
+            </w:r>
             <w:r>
               <w:rPr>
                 <w:b/>
@@ -2994,7 +2468,15 @@
               </w:rPr>
               <w:t>member.department</w:t>
             </w:r>
-            <w:proofErr w:type="spellEnd"/>
+            <w:r>
+              <w:rPr>
+                <w:b/>
+                <w:bCs/>
+              </w:rPr>
+              <w:t>}}</w:t>
+            </w:r>
+            <w:bookmarkStart w:id="0" w:name="_GoBack"/>
+            <w:bookmarkEnd w:id="0"/>
             <w:r>
               <w:rPr>
                 <w:b/>
@@ -3021,39 +2503,7 @@
                 <w:b/>
                 <w:bCs/>
               </w:rPr>
-              <w:t>{%</w:t>
-            </w:r>
-            <w:proofErr w:type="spellStart"/>
-            <w:r>
-              <w:rPr>
-                <w:b/>
-                <w:bCs/>
-              </w:rPr>
-              <w:t>tc</w:t>
-            </w:r>
-            <w:proofErr w:type="spellEnd"/>
-            <w:r>
-              <w:rPr>
-                <w:b/>
-                <w:bCs/>
-              </w:rPr>
-              <w:t xml:space="preserve"> </w:t>
-            </w:r>
-            <w:proofErr w:type="spellStart"/>
-            <w:r>
-              <w:rPr>
-                <w:b/>
-                <w:bCs/>
-              </w:rPr>
-              <w:t>endfor</w:t>
-            </w:r>
-            <w:proofErr w:type="spellEnd"/>
-            <w:r>
-              <w:rPr>
-                <w:b/>
-                <w:bCs/>
-              </w:rPr>
-              <w:t>%}</w:t>
+              <w:t>{%tc endfor%}</w:t>
             </w:r>
           </w:p>
         </w:tc>
@@ -3167,7 +2617,6 @@
         </w:rPr>
         <w:t xml:space="preserve">Sr. </w:t>
       </w:r>
-      <w:proofErr w:type="gramStart"/>
       <w:r>
         <w:rPr>
           <w:b/>
@@ -3177,7 +2626,6 @@
         </w:rPr>
         <w:t>GM(</w:t>
       </w:r>
-      <w:proofErr w:type="gramEnd"/>
       <w:r>
         <w:rPr>
           <w:b/>
@@ -3218,8 +2666,6 @@
           <w:u w:val="single"/>
         </w:rPr>
       </w:pPr>
-      <w:bookmarkStart w:id="0" w:name="_GoBack"/>
-      <w:bookmarkEnd w:id="0"/>
     </w:p>
     <w:p>
       <w:pPr>
@@ -5060,7 +4506,7 @@
 </file>
 
 <file path=customXml/itemProps1.xml><?xml version="1.0" encoding="utf-8"?>
-<ds:datastoreItem xmlns:ds="http://schemas.openxmlformats.org/officeDocument/2006/customXml" ds:itemID="{1FC059FB-254E-4C81-B88E-0C8C4129610C}">
+<ds:datastoreItem xmlns:ds="http://schemas.openxmlformats.org/officeDocument/2006/customXml" ds:itemID="{219C2FA2-1B82-4DC4-AF81-320B1CB3936D}">
   <ds:schemaRefs>
     <ds:schemaRef ds:uri="http://schemas.openxmlformats.org/officeDocument/2006/bibliography"/>
   </ds:schemaRefs>

</xml_diff>